<commit_message>
intro transfered to Latex
</commit_message>
<xml_diff>
--- a/Project stuff/Word stuff/Thesis Master.docx
+++ b/Project stuff/Word stuff/Thesis Master.docx
@@ -26,11 +26,9 @@
       <w:pPr>
         <w:pStyle w:val="Heading2"/>
       </w:pPr>
-      <w:proofErr w:type="gramStart"/>
       <w:r>
         <w:t>motivation</w:t>
       </w:r>
-      <w:proofErr w:type="gramEnd"/>
     </w:p>
     <w:p>
       <w:r>
@@ -88,30 +86,151 @@
         <w:pStyle w:val="Heading2"/>
       </w:pPr>
       <w:r>
-        <w:t>project aims</w:t>
-      </w:r>
-    </w:p>
-    <w:p>
-      <w:r>
-        <w:t>The primary aim of this project was to implement a scheme for the secure sharing of confidential documents between small</w:t>
-      </w:r>
-      <w:r>
-        <w:t xml:space="preserve"> (typically &lt; 15)</w:t>
-      </w:r>
-      <w:r>
-        <w:t xml:space="preserve">, self-organizing groups of </w:t>
-      </w:r>
-      <w:r>
-        <w:t xml:space="preserve">collaborators </w:t>
-      </w:r>
-      <w:r>
-        <w:t>who also wish to be able to access that information on a mobile device which is running the Android operating system.</w:t>
-      </w:r>
-    </w:p>
-    <w:p>
-      <w:pPr>
-        <w:spacing w:after="0"/>
-      </w:pPr>
+        <w:t>Project Aims</w:t>
+      </w:r>
+    </w:p>
+    <w:p>
+      <w:pPr>
+        <w:rPr>
+          <w:color w:val="BFBFBF" w:themeColor="background1" w:themeShade="BF"/>
+        </w:rPr>
+      </w:pPr>
+      <w:r>
+        <w:rPr>
+          <w:color w:val="BFBFBF" w:themeColor="background1" w:themeShade="BF"/>
+        </w:rPr>
+        <w:t>The primary aim of this project was to implement a scheme for the secure sharing of confidential documents between small (typically &lt; 15) groups of collaborators, subject to the following constraints:</w:t>
+      </w:r>
+    </w:p>
+    <w:p>
+      <w:pPr>
+        <w:pStyle w:val="ListParagraph"/>
+        <w:numPr>
+          <w:ilvl w:val="0"/>
+          <w:numId w:val="11"/>
+        </w:numPr>
+        <w:spacing w:line="240" w:lineRule="auto"/>
+        <w:rPr>
+          <w:color w:val="BFBFBF" w:themeColor="background1" w:themeShade="BF"/>
+        </w:rPr>
+      </w:pPr>
+      <w:r>
+        <w:rPr>
+          <w:color w:val="BFBFBF" w:themeColor="background1" w:themeShade="BF"/>
+        </w:rPr>
+        <w:t>Groups are self-organizing and represent multiple organizations, hence they cannot draw on the support of any central IT services.</w:t>
+      </w:r>
+    </w:p>
+    <w:p>
+      <w:pPr>
+        <w:pStyle w:val="ListParagraph"/>
+        <w:numPr>
+          <w:ilvl w:val="0"/>
+          <w:numId w:val="11"/>
+        </w:numPr>
+        <w:spacing w:line="240" w:lineRule="auto"/>
+        <w:rPr>
+          <w:color w:val="BFBFBF" w:themeColor="background1" w:themeShade="BF"/>
+        </w:rPr>
+      </w:pPr>
+      <w:r>
+        <w:rPr>
+          <w:color w:val="BFBFBF" w:themeColor="background1" w:themeShade="BF"/>
+        </w:rPr>
+        <w:t>The documents involved are confidential in nature and hence should be encrypted both in transit and at rest.</w:t>
+      </w:r>
+    </w:p>
+    <w:p>
+      <w:pPr>
+        <w:pStyle w:val="ListParagraph"/>
+        <w:numPr>
+          <w:ilvl w:val="0"/>
+          <w:numId w:val="11"/>
+        </w:numPr>
+        <w:spacing w:line="240" w:lineRule="auto"/>
+        <w:rPr>
+          <w:color w:val="BFBFBF" w:themeColor="background1" w:themeShade="BF"/>
+        </w:rPr>
+      </w:pPr>
+      <w:r>
+        <w:rPr>
+          <w:color w:val="BFBFBF" w:themeColor="background1" w:themeShade="BF"/>
+        </w:rPr>
+        <w:lastRenderedPageBreak/>
+        <w:t>Group members wish to be able to access documents on a mobile device which is running the Android operating system.</w:t>
+      </w:r>
+    </w:p>
+    <w:p>
+      <w:pPr>
+        <w:pStyle w:val="ListParagraph"/>
+        <w:numPr>
+          <w:ilvl w:val="0"/>
+          <w:numId w:val="11"/>
+        </w:numPr>
+        <w:spacing w:line="240" w:lineRule="auto"/>
+        <w:rPr>
+          <w:color w:val="BFBFBF" w:themeColor="background1" w:themeShade="BF"/>
+          <w:lang w:val="en-GB"/>
+        </w:rPr>
+      </w:pPr>
+      <w:r>
+        <w:rPr>
+          <w:color w:val="BFBFBF" w:themeColor="background1" w:themeShade="BF"/>
+          <w:lang w:val="en-GB"/>
+        </w:rPr>
+        <w:t>The solution devised should use only well-tested cryptographic techniques and standard libraries and should minimize the amount of trust to be placed in a third-party.</w:t>
+      </w:r>
+    </w:p>
+    <w:p>
+      <w:pPr>
+        <w:rPr>
+          <w:color w:val="7030A0"/>
+        </w:rPr>
+      </w:pPr>
+      <w:r>
+        <w:rPr>
+          <w:color w:val="7030A0"/>
+        </w:rPr>
+        <w:t>In pursuit of these aims we developed a solution called Securely Share, consisting of a detailed design of the security components of the system and a prototype android application (</w:t>
+      </w:r>
+      <w:proofErr w:type="spellStart"/>
+      <w:r>
+        <w:rPr>
+          <w:color w:val="7030A0"/>
+        </w:rPr>
+        <w:t>SecurelyShare</w:t>
+      </w:r>
+      <w:proofErr w:type="spellEnd"/>
+      <w:r>
+        <w:rPr>
+          <w:color w:val="7030A0"/>
+        </w:rPr>
+        <w:t xml:space="preserve">) to provide a platform on which to implement and evaluate the various security features.  It was acknowledged that, in a live setting, documents would usually originate on a PC rather than on a tablet device and thus the system would also need to </w:t>
+      </w:r>
+      <w:r>
+        <w:rPr>
+          <w:color w:val="7030A0"/>
+        </w:rPr>
+        <w:t>a PC-</w:t>
+      </w:r>
+      <w:r>
+        <w:rPr>
+          <w:color w:val="7030A0"/>
+        </w:rPr>
+        <w:t>based component.  However, within the time constraints of the project it was considered infeasible to develop a fully featured system; our solution is submitted rather as a ‘proof of concept</w:t>
+      </w:r>
+      <w:r>
+        <w:rPr>
+          <w:color w:val="7030A0"/>
+        </w:rPr>
+        <w:t>’</w:t>
+      </w:r>
+      <w:r>
+        <w:rPr>
+          <w:color w:val="7030A0"/>
+        </w:rPr>
+        <w:t>.</w:t>
+      </w:r>
     </w:p>
     <w:p>
       <w:pPr>
@@ -122,78 +241,118 @@
       </w:r>
     </w:p>
     <w:p>
+      <w:r>
+        <w:t xml:space="preserve">The subsequent chapters of this report will deal with the design, implementation and evaluation of the project.  Chapter 2 introduces some of the background material on key technologies used and presents an overview of the android applications reviewed as part of </w:t>
+      </w:r>
+      <w:r>
+        <w:t xml:space="preserve">our </w:t>
+      </w:r>
+      <w:r>
+        <w:t xml:space="preserve">preliminary research.  In the light </w:t>
+      </w:r>
+      <w:r>
+        <w:t xml:space="preserve">of </w:t>
+      </w:r>
+      <w:r>
+        <w:t xml:space="preserve">this research, Chapter 3 presents a detailed analysis of the problem and expands the aims outlined in </w:t>
+      </w:r>
+      <w:proofErr w:type="gramStart"/>
+      <w:r>
+        <w:rPr>
+          <w:highlight w:val="yellow"/>
+        </w:rPr>
+        <w:t xml:space="preserve">XXX  </w:t>
+      </w:r>
+      <w:r>
+        <w:t>into</w:t>
+      </w:r>
+      <w:proofErr w:type="gramEnd"/>
+      <w:r>
+        <w:t xml:space="preserve"> a more complete project specification, including details of the threat model against which we are attempting to defend. Chapters 3 and 4 deal with the solution design and implementation </w:t>
+      </w:r>
+      <w:r>
+        <w:rPr>
+          <w:color w:val="FF0000"/>
+        </w:rPr>
+        <w:t>Need detail of rest of chapters here</w:t>
+      </w:r>
+    </w:p>
+    <w:p/>
+    <w:p>
       <w:pPr>
         <w:pStyle w:val="Heading1"/>
       </w:pPr>
       <w:r>
+        <w:t xml:space="preserve">Further </w:t>
+      </w:r>
+      <w:r>
+        <w:t>Background Material</w:t>
+      </w:r>
+    </w:p>
+    <w:p>
+      <w:r>
+        <w:t>In this chapter we will introduce some key aspects of the android architecture and its security features.  We will also examine the features offered by the Dropbox AP and finally we will look briefly at some of the commercial applications which were reviewed as part of our initial research and which offer some features similar to Securely Share.</w:t>
+      </w:r>
+    </w:p>
+    <w:p>
+      <w:pPr>
+        <w:pStyle w:val="Heading2"/>
+      </w:pPr>
+      <w:bookmarkStart w:id="0" w:name="_GoBack"/>
+      <w:bookmarkEnd w:id="0"/>
+      <w:r>
+        <w:t>android architecture and security features</w:t>
+      </w:r>
+    </w:p>
+    <w:p>
+      <w:pPr>
+        <w:pStyle w:val="Heading3"/>
+      </w:pPr>
+      <w:r>
+        <w:t>general architecture – event driven</w:t>
+      </w:r>
+    </w:p>
+    <w:p>
+      <w:pPr>
+        <w:pStyle w:val="Heading3"/>
+      </w:pPr>
+      <w:r>
+        <w:t>android components</w:t>
+      </w:r>
+    </w:p>
+    <w:p>
+      <w:pPr>
+        <w:pStyle w:val="Heading3"/>
+      </w:pPr>
+      <w:r>
+        <w:t>android permissions</w:t>
+      </w:r>
+    </w:p>
+    <w:p>
+      <w:pPr>
+        <w:pStyle w:val="Heading2"/>
+      </w:pPr>
+      <w:proofErr w:type="spellStart"/>
+      <w:r>
+        <w:t>dropbox</w:t>
+      </w:r>
+      <w:proofErr w:type="spellEnd"/>
+      <w:r>
+        <w:t xml:space="preserve"> </w:t>
+      </w:r>
+      <w:proofErr w:type="spellStart"/>
+      <w:r>
+        <w:t>api</w:t>
+      </w:r>
+      <w:proofErr w:type="spellEnd"/>
+    </w:p>
+    <w:p>
+      <w:pPr>
+        <w:pStyle w:val="Heading2"/>
+      </w:pPr>
+      <w:proofErr w:type="spellStart"/>
+      <w:r>
         <w:lastRenderedPageBreak/>
-        <w:t xml:space="preserve">Further </w:t>
-      </w:r>
-      <w:r>
-        <w:t>Background Material</w:t>
-      </w:r>
-    </w:p>
-    <w:p>
-      <w:r>
-        <w:t>This chapter contains an overview of some of the technology used in the project</w:t>
-      </w:r>
-    </w:p>
-    <w:p>
-      <w:pPr>
-        <w:pStyle w:val="Heading2"/>
-      </w:pPr>
-      <w:r>
-        <w:t>android architecture and security features</w:t>
-      </w:r>
-    </w:p>
-    <w:p>
-      <w:pPr>
-        <w:pStyle w:val="Heading3"/>
-      </w:pPr>
-      <w:r>
-        <w:t>general architecture – event driven</w:t>
-      </w:r>
-    </w:p>
-    <w:p>
-      <w:pPr>
-        <w:pStyle w:val="Heading3"/>
-      </w:pPr>
-      <w:r>
-        <w:t>android components</w:t>
-      </w:r>
-    </w:p>
-    <w:p>
-      <w:pPr>
-        <w:pStyle w:val="Heading3"/>
-      </w:pPr>
-      <w:r>
-        <w:t>android permissions</w:t>
-      </w:r>
-    </w:p>
-    <w:p>
-      <w:pPr>
-        <w:pStyle w:val="Heading2"/>
-      </w:pPr>
-      <w:proofErr w:type="spellStart"/>
-      <w:r>
-        <w:t>dropbox</w:t>
-      </w:r>
-      <w:proofErr w:type="spellEnd"/>
-      <w:r>
-        <w:t xml:space="preserve"> </w:t>
-      </w:r>
-      <w:proofErr w:type="spellStart"/>
-      <w:r>
-        <w:t>api</w:t>
-      </w:r>
-      <w:proofErr w:type="spellEnd"/>
-    </w:p>
-    <w:p>
-      <w:pPr>
-        <w:pStyle w:val="Heading2"/>
-      </w:pPr>
-      <w:proofErr w:type="spellStart"/>
-      <w:r>
         <w:t>tpm</w:t>
       </w:r>
       <w:proofErr w:type="spellEnd"/>
@@ -343,11 +502,151 @@
         <w:pStyle w:val="Heading2"/>
       </w:pPr>
       <w:r>
+        <w:t>available h</w:t>
+      </w:r>
+      <w:r>
+        <w:t>ardware</w:t>
+      </w:r>
+    </w:p>
+    <w:p>
+      <w:pPr>
+        <w:pStyle w:val="Heading2"/>
+      </w:pPr>
+      <w:r>
+        <w:t>security d</w:t>
+      </w:r>
+      <w:r>
+        <w:t>esign</w:t>
+      </w:r>
+    </w:p>
+    <w:p>
+      <w:pPr>
+        <w:pStyle w:val="Heading2"/>
+      </w:pPr>
+      <w:r>
+        <w:t>p</w:t>
+      </w:r>
+      <w:r>
+        <w:t>rototype</w:t>
+      </w:r>
+      <w:r>
+        <w:t xml:space="preserve"> d</w:t>
+      </w:r>
+      <w:r>
+        <w:t>esign</w:t>
+      </w:r>
+    </w:p>
+    <w:p>
+      <w:pPr>
+        <w:pStyle w:val="Heading3"/>
+      </w:pPr>
+      <w:r>
+        <w:t>android a</w:t>
+      </w:r>
+      <w:r>
+        <w:t>pp</w:t>
+      </w:r>
+    </w:p>
+    <w:p>
+      <w:pPr>
+        <w:pStyle w:val="Heading3"/>
+      </w:pPr>
+      <w:r>
+        <w:t>admin s</w:t>
+      </w:r>
+      <w:r>
+        <w:t>oftware</w:t>
+      </w:r>
+    </w:p>
+    <w:p>
+      <w:pPr>
+        <w:pStyle w:val="Heading1"/>
+      </w:pPr>
+      <w:r>
+        <w:t>Implementation</w:t>
+      </w:r>
+    </w:p>
+    <w:p>
+      <w:pPr>
+        <w:pStyle w:val="Heading2"/>
+      </w:pPr>
+      <w:r>
         <w:lastRenderedPageBreak/>
-        <w:t>available h</w:t>
-      </w:r>
-      <w:r>
-        <w:t>ardware</w:t>
+        <w:t>android a</w:t>
+      </w:r>
+      <w:r>
+        <w:t xml:space="preserve">pp - </w:t>
+      </w:r>
+      <w:proofErr w:type="spellStart"/>
+      <w:r>
+        <w:t>SecurelyShare</w:t>
+      </w:r>
+      <w:proofErr w:type="spellEnd"/>
+    </w:p>
+    <w:p>
+      <w:pPr>
+        <w:pStyle w:val="Heading3"/>
+      </w:pPr>
+      <w:r>
+        <w:t>c</w:t>
+      </w:r>
+      <w:r>
+        <w:t>ryptography</w:t>
+      </w:r>
+    </w:p>
+    <w:p>
+      <w:pPr>
+        <w:pStyle w:val="Heading3"/>
+      </w:pPr>
+      <w:proofErr w:type="spellStart"/>
+      <w:r>
+        <w:t>d</w:t>
+      </w:r>
+      <w:r>
+        <w:t>ropbox</w:t>
+      </w:r>
+      <w:proofErr w:type="spellEnd"/>
+      <w:r>
+        <w:t xml:space="preserve"> </w:t>
+      </w:r>
+      <w:r>
+        <w:t>i</w:t>
+      </w:r>
+      <w:r>
+        <w:t>ntegration</w:t>
+      </w:r>
+    </w:p>
+    <w:p>
+      <w:pPr>
+        <w:pStyle w:val="Heading3"/>
+      </w:pPr>
+      <w:r>
+        <w:t>key s</w:t>
+      </w:r>
+      <w:r>
+        <w:t>haring</w:t>
+      </w:r>
+    </w:p>
+    <w:p>
+      <w:r>
+        <w:t>NB Include screenshots here</w:t>
+      </w:r>
+    </w:p>
+    <w:p/>
+    <w:p>
+      <w:pPr>
+        <w:pStyle w:val="Heading1"/>
+      </w:pPr>
+      <w:r>
+        <w:t>Testing</w:t>
+      </w:r>
+    </w:p>
+    <w:p>
+      <w:pPr>
+        <w:pStyle w:val="Heading1"/>
+      </w:pPr>
+      <w:r>
+        <w:t>Project Management</w:t>
       </w:r>
     </w:p>
     <w:p>
@@ -355,10 +654,40 @@
         <w:pStyle w:val="Heading2"/>
       </w:pPr>
       <w:r>
-        <w:t>security d</w:t>
-      </w:r>
-      <w:r>
-        <w:t>esign</w:t>
+        <w:t>risk analysis</w:t>
+      </w:r>
+    </w:p>
+    <w:p>
+      <w:pPr>
+        <w:pStyle w:val="Heading1"/>
+      </w:pPr>
+      <w:r>
+        <w:t>Evaluation</w:t>
+      </w:r>
+    </w:p>
+    <w:p>
+      <w:r>
+        <w:t>Somewhere need to include challenge of starting from zero knowledge base</w:t>
+      </w:r>
+    </w:p>
+    <w:p>
+      <w:r>
+        <w:t xml:space="preserve">Lack of familiarity with event driven </w:t>
+      </w:r>
+      <w:proofErr w:type="spellStart"/>
+      <w:r>
+        <w:t>architechture</w:t>
+      </w:r>
+      <w:proofErr w:type="spellEnd"/>
+    </w:p>
+    <w:p>
+      <w:r>
+        <w:t>Evaluation of design choices</w:t>
+      </w:r>
+    </w:p>
+    <w:p>
+      <w:r>
+        <w:t>Strengths, weaknesses</w:t>
       </w:r>
     </w:p>
     <w:p>
@@ -366,16 +695,7 @@
         <w:pStyle w:val="Heading2"/>
       </w:pPr>
       <w:r>
-        <w:t>p</w:t>
-      </w:r>
-      <w:r>
-        <w:t>rototype</w:t>
-      </w:r>
-      <w:r>
-        <w:t xml:space="preserve"> d</w:t>
-      </w:r>
-      <w:r>
-        <w:t>esign</w:t>
+        <w:t>Further work</w:t>
       </w:r>
     </w:p>
     <w:p>
@@ -383,10 +703,7 @@
         <w:pStyle w:val="Heading3"/>
       </w:pPr>
       <w:r>
-        <w:t>android a</w:t>
-      </w:r>
-      <w:r>
-        <w:t>pp</w:t>
+        <w:t>prototype to production</w:t>
       </w:r>
     </w:p>
     <w:p>
@@ -394,18 +711,7 @@
         <w:pStyle w:val="Heading3"/>
       </w:pPr>
       <w:r>
-        <w:t>admin s</w:t>
-      </w:r>
-      <w:r>
-        <w:t>oftware</w:t>
-      </w:r>
-    </w:p>
-    <w:p>
-      <w:pPr>
-        <w:pStyle w:val="Heading1"/>
-      </w:pPr>
-      <w:r>
-        <w:t>Implementation</w:t>
+        <w:t>security enhancements</w:t>
       </w:r>
     </w:p>
     <w:p>
@@ -413,154 +719,6 @@
         <w:pStyle w:val="Heading2"/>
       </w:pPr>
       <w:r>
-        <w:t>android a</w:t>
-      </w:r>
-      <w:r>
-        <w:t xml:space="preserve">pp - </w:t>
-      </w:r>
-      <w:proofErr w:type="spellStart"/>
-      <w:r>
-        <w:t>SecurelyShare</w:t>
-      </w:r>
-      <w:proofErr w:type="spellEnd"/>
-    </w:p>
-    <w:p>
-      <w:pPr>
-        <w:pStyle w:val="Heading3"/>
-      </w:pPr>
-      <w:r>
-        <w:t>c</w:t>
-      </w:r>
-      <w:r>
-        <w:t>ryptography</w:t>
-      </w:r>
-    </w:p>
-    <w:p>
-      <w:pPr>
-        <w:pStyle w:val="Heading3"/>
-      </w:pPr>
-      <w:proofErr w:type="spellStart"/>
-      <w:r>
-        <w:t>d</w:t>
-      </w:r>
-      <w:r>
-        <w:t>ropbox</w:t>
-      </w:r>
-      <w:proofErr w:type="spellEnd"/>
-      <w:r>
-        <w:t xml:space="preserve"> </w:t>
-      </w:r>
-      <w:r>
-        <w:t>i</w:t>
-      </w:r>
-      <w:r>
-        <w:t>ntegration</w:t>
-      </w:r>
-    </w:p>
-    <w:p>
-      <w:pPr>
-        <w:pStyle w:val="Heading3"/>
-      </w:pPr>
-      <w:r>
-        <w:t>key s</w:t>
-      </w:r>
-      <w:r>
-        <w:t>haring</w:t>
-      </w:r>
-    </w:p>
-    <w:p>
-      <w:r>
-        <w:t>NB Include screenshots here</w:t>
-      </w:r>
-    </w:p>
-    <w:p/>
-    <w:p>
-      <w:pPr>
-        <w:pStyle w:val="Heading1"/>
-      </w:pPr>
-      <w:r>
-        <w:t>Testing</w:t>
-      </w:r>
-    </w:p>
-    <w:p>
-      <w:pPr>
-        <w:pStyle w:val="Heading1"/>
-      </w:pPr>
-      <w:r>
-        <w:t>Project Management</w:t>
-      </w:r>
-    </w:p>
-    <w:p>
-      <w:pPr>
-        <w:pStyle w:val="Heading2"/>
-      </w:pPr>
-      <w:r>
-        <w:t>risk analysis</w:t>
-      </w:r>
-    </w:p>
-    <w:p>
-      <w:pPr>
-        <w:pStyle w:val="Heading1"/>
-      </w:pPr>
-      <w:r>
-        <w:t>Evaluation</w:t>
-      </w:r>
-    </w:p>
-    <w:p>
-      <w:r>
-        <w:t>Somewhere need to include challenge of starting from zero knowledge base</w:t>
-      </w:r>
-    </w:p>
-    <w:p>
-      <w:r>
-        <w:t xml:space="preserve">Lack of familiarity with event driven </w:t>
-      </w:r>
-      <w:proofErr w:type="spellStart"/>
-      <w:r>
-        <w:t>architechture</w:t>
-      </w:r>
-      <w:proofErr w:type="spellEnd"/>
-    </w:p>
-    <w:p>
-      <w:r>
-        <w:t>Evaluation of design choices</w:t>
-      </w:r>
-    </w:p>
-    <w:p>
-      <w:r>
-        <w:t>Strengths, weaknesses</w:t>
-      </w:r>
-    </w:p>
-    <w:p>
-      <w:pPr>
-        <w:pStyle w:val="Heading2"/>
-      </w:pPr>
-      <w:r>
-        <w:t>Further work</w:t>
-      </w:r>
-    </w:p>
-    <w:p>
-      <w:pPr>
-        <w:pStyle w:val="Heading3"/>
-      </w:pPr>
-      <w:r>
-        <w:t>prototype to production</w:t>
-      </w:r>
-    </w:p>
-    <w:p>
-      <w:pPr>
-        <w:pStyle w:val="Heading3"/>
-      </w:pPr>
-      <w:r>
-        <w:t>security enhancements</w:t>
-      </w:r>
-    </w:p>
-    <w:p>
-      <w:pPr>
-        <w:pStyle w:val="Heading2"/>
-      </w:pPr>
-      <w:r>
-        <w:lastRenderedPageBreak/>
         <w:t>overall product evaluation</w:t>
       </w:r>
     </w:p>
@@ -658,7 +816,7 @@
       <w:rPr>
         <w:noProof/>
       </w:rPr>
-      <w:t>4</w:t>
+      <w:t>2</w:t>
     </w:r>
     <w:r>
       <w:rPr>
@@ -929,6 +1087,119 @@
     </w:lvl>
   </w:abstractNum>
   <w:abstractNum w:abstractNumId="2">
+    <w:nsid w:val="265543C3"/>
+    <w:multiLevelType w:val="hybridMultilevel"/>
+    <w:tmpl w:val="C3AC30C2"/>
+    <w:lvl w:ilvl="0" w:tplc="08090001">
+      <w:start w:val="1"/>
+      <w:numFmt w:val="bullet"/>
+      <w:lvlText w:val=""/>
+      <w:lvlJc w:val="left"/>
+      <w:pPr>
+        <w:ind w:left="720" w:hanging="360"/>
+      </w:pPr>
+      <w:rPr>
+        <w:rFonts w:ascii="Symbol" w:hAnsi="Symbol" w:hint="default"/>
+      </w:rPr>
+    </w:lvl>
+    <w:lvl w:ilvl="1" w:tplc="08090003" w:tentative="1">
+      <w:start w:val="1"/>
+      <w:numFmt w:val="bullet"/>
+      <w:lvlText w:val="o"/>
+      <w:lvlJc w:val="left"/>
+      <w:pPr>
+        <w:ind w:left="1440" w:hanging="360"/>
+      </w:pPr>
+      <w:rPr>
+        <w:rFonts w:ascii="Courier New" w:hAnsi="Courier New" w:cs="Courier New" w:hint="default"/>
+      </w:rPr>
+    </w:lvl>
+    <w:lvl w:ilvl="2" w:tplc="08090005" w:tentative="1">
+      <w:start w:val="1"/>
+      <w:numFmt w:val="bullet"/>
+      <w:lvlText w:val=""/>
+      <w:lvlJc w:val="left"/>
+      <w:pPr>
+        <w:ind w:left="2160" w:hanging="360"/>
+      </w:pPr>
+      <w:rPr>
+        <w:rFonts w:ascii="Wingdings" w:hAnsi="Wingdings" w:hint="default"/>
+      </w:rPr>
+    </w:lvl>
+    <w:lvl w:ilvl="3" w:tplc="08090001" w:tentative="1">
+      <w:start w:val="1"/>
+      <w:numFmt w:val="bullet"/>
+      <w:lvlText w:val=""/>
+      <w:lvlJc w:val="left"/>
+      <w:pPr>
+        <w:ind w:left="2880" w:hanging="360"/>
+      </w:pPr>
+      <w:rPr>
+        <w:rFonts w:ascii="Symbol" w:hAnsi="Symbol" w:hint="default"/>
+      </w:rPr>
+    </w:lvl>
+    <w:lvl w:ilvl="4" w:tplc="08090003" w:tentative="1">
+      <w:start w:val="1"/>
+      <w:numFmt w:val="bullet"/>
+      <w:lvlText w:val="o"/>
+      <w:lvlJc w:val="left"/>
+      <w:pPr>
+        <w:ind w:left="3600" w:hanging="360"/>
+      </w:pPr>
+      <w:rPr>
+        <w:rFonts w:ascii="Courier New" w:hAnsi="Courier New" w:cs="Courier New" w:hint="default"/>
+      </w:rPr>
+    </w:lvl>
+    <w:lvl w:ilvl="5" w:tplc="08090005" w:tentative="1">
+      <w:start w:val="1"/>
+      <w:numFmt w:val="bullet"/>
+      <w:lvlText w:val=""/>
+      <w:lvlJc w:val="left"/>
+      <w:pPr>
+        <w:ind w:left="4320" w:hanging="360"/>
+      </w:pPr>
+      <w:rPr>
+        <w:rFonts w:ascii="Wingdings" w:hAnsi="Wingdings" w:hint="default"/>
+      </w:rPr>
+    </w:lvl>
+    <w:lvl w:ilvl="6" w:tplc="08090001" w:tentative="1">
+      <w:start w:val="1"/>
+      <w:numFmt w:val="bullet"/>
+      <w:lvlText w:val=""/>
+      <w:lvlJc w:val="left"/>
+      <w:pPr>
+        <w:ind w:left="5040" w:hanging="360"/>
+      </w:pPr>
+      <w:rPr>
+        <w:rFonts w:ascii="Symbol" w:hAnsi="Symbol" w:hint="default"/>
+      </w:rPr>
+    </w:lvl>
+    <w:lvl w:ilvl="7" w:tplc="08090003" w:tentative="1">
+      <w:start w:val="1"/>
+      <w:numFmt w:val="bullet"/>
+      <w:lvlText w:val="o"/>
+      <w:lvlJc w:val="left"/>
+      <w:pPr>
+        <w:ind w:left="5760" w:hanging="360"/>
+      </w:pPr>
+      <w:rPr>
+        <w:rFonts w:ascii="Courier New" w:hAnsi="Courier New" w:cs="Courier New" w:hint="default"/>
+      </w:rPr>
+    </w:lvl>
+    <w:lvl w:ilvl="8" w:tplc="08090005" w:tentative="1">
+      <w:start w:val="1"/>
+      <w:numFmt w:val="bullet"/>
+      <w:lvlText w:val=""/>
+      <w:lvlJc w:val="left"/>
+      <w:pPr>
+        <w:ind w:left="6480" w:hanging="360"/>
+      </w:pPr>
+      <w:rPr>
+        <w:rFonts w:ascii="Wingdings" w:hAnsi="Wingdings" w:hint="default"/>
+      </w:rPr>
+    </w:lvl>
+  </w:abstractNum>
+  <w:abstractNum w:abstractNumId="3">
     <w:nsid w:val="31CA5A33"/>
     <w:multiLevelType w:val="hybridMultilevel"/>
     <w:tmpl w:val="B6DEE0FA"/>
@@ -1041,7 +1312,7 @@
       </w:rPr>
     </w:lvl>
   </w:abstractNum>
-  <w:abstractNum w:abstractNumId="3">
+  <w:abstractNum w:abstractNumId="4">
     <w:nsid w:val="397C7E4E"/>
     <w:multiLevelType w:val="hybridMultilevel"/>
     <w:tmpl w:val="2C7E328C"/>
@@ -1154,7 +1425,7 @@
       </w:rPr>
     </w:lvl>
   </w:abstractNum>
-  <w:abstractNum w:abstractNumId="4">
+  <w:abstractNum w:abstractNumId="5">
     <w:nsid w:val="39F2257D"/>
     <w:multiLevelType w:val="hybridMultilevel"/>
     <w:tmpl w:val="310867A8"/>
@@ -1268,7 +1539,7 @@
       </w:rPr>
     </w:lvl>
   </w:abstractNum>
-  <w:abstractNum w:abstractNumId="5">
+  <w:abstractNum w:abstractNumId="6">
     <w:nsid w:val="5D28089F"/>
     <w:multiLevelType w:val="hybridMultilevel"/>
     <w:tmpl w:val="A98CE71A"/>
@@ -1381,7 +1652,7 @@
       </w:rPr>
     </w:lvl>
   </w:abstractNum>
-  <w:abstractNum w:abstractNumId="6">
+  <w:abstractNum w:abstractNumId="7">
     <w:nsid w:val="61ED0518"/>
     <w:multiLevelType w:val="hybridMultilevel"/>
     <w:tmpl w:val="2F36A46A"/>
@@ -1494,7 +1765,7 @@
       </w:rPr>
     </w:lvl>
   </w:abstractNum>
-  <w:abstractNum w:abstractNumId="7">
+  <w:abstractNum w:abstractNumId="8">
     <w:nsid w:val="6F67112A"/>
     <w:multiLevelType w:val="hybridMultilevel"/>
     <w:tmpl w:val="5A585B62"/>
@@ -1607,7 +1878,7 @@
       </w:rPr>
     </w:lvl>
   </w:abstractNum>
-  <w:abstractNum w:abstractNumId="8">
+  <w:abstractNum w:abstractNumId="9">
     <w:nsid w:val="71AC13FD"/>
     <w:multiLevelType w:val="hybridMultilevel"/>
     <w:tmpl w:val="EABE186E"/>
@@ -1720,7 +1991,7 @@
       </w:rPr>
     </w:lvl>
   </w:abstractNum>
-  <w:abstractNum w:abstractNumId="9">
+  <w:abstractNum w:abstractNumId="10">
     <w:nsid w:val="7BE256FA"/>
     <w:multiLevelType w:val="hybridMultilevel"/>
     <w:tmpl w:val="10DC1DD4"/>
@@ -1834,34 +2105,37 @@
     </w:lvl>
   </w:abstractNum>
   <w:num w:numId="1">
-    <w:abstractNumId w:val="4"/>
+    <w:abstractNumId w:val="5"/>
   </w:num>
   <w:num w:numId="2">
-    <w:abstractNumId w:val="2"/>
+    <w:abstractNumId w:val="3"/>
   </w:num>
   <w:num w:numId="3">
-    <w:abstractNumId w:val="9"/>
+    <w:abstractNumId w:val="10"/>
   </w:num>
   <w:num w:numId="4">
-    <w:abstractNumId w:val="5"/>
+    <w:abstractNumId w:val="6"/>
   </w:num>
   <w:num w:numId="5">
     <w:abstractNumId w:val="1"/>
   </w:num>
   <w:num w:numId="6">
-    <w:abstractNumId w:val="3"/>
+    <w:abstractNumId w:val="4"/>
   </w:num>
   <w:num w:numId="7">
-    <w:abstractNumId w:val="6"/>
+    <w:abstractNumId w:val="7"/>
   </w:num>
   <w:num w:numId="8">
-    <w:abstractNumId w:val="7"/>
+    <w:abstractNumId w:val="8"/>
   </w:num>
   <w:num w:numId="9">
-    <w:abstractNumId w:val="8"/>
+    <w:abstractNumId w:val="9"/>
   </w:num>
   <w:num w:numId="10">
     <w:abstractNumId w:val="0"/>
+  </w:num>
+  <w:num w:numId="11">
+    <w:abstractNumId w:val="2"/>
   </w:num>
   <w:numIdMacAtCleanup w:val="7"/>
 </w:numbering>
@@ -3476,7 +3750,7 @@
 </file>
 
 <file path=customXml/itemProps1.xml><?xml version="1.0" encoding="utf-8"?>
-<ds:datastoreItem xmlns:ds="http://schemas.openxmlformats.org/officeDocument/2006/customXml" ds:itemID="{C02CC0F9-C611-4AF1-ADF0-98983FF68ED9}">
+<ds:datastoreItem xmlns:ds="http://schemas.openxmlformats.org/officeDocument/2006/customXml" ds:itemID="{4280A053-0B5D-4B77-AAB8-10F18DE8C3F5}">
   <ds:schemaRefs>
     <ds:schemaRef ds:uri="http://schemas.openxmlformats.org/officeDocument/2006/bibliography"/>
   </ds:schemaRefs>

</xml_diff>